<commit_message>
[VM:Susmitha.palacherla@12/15/2014 3:58:58 PM] Internal Version 2.0 Updates per SCR 14010.
git-tfs-id: [https://tfs.omnicloud.local/tfs/cco%20program/]$/eCoaching_V2;C13858
</commit_message>
<xml_diff>
--- a/Design/CCO_eCoaching_ETS_ETL_DD.docx
+++ b/Design/CCO_eCoaching_ETS_ETL_DD.docx
@@ -1013,10 +1013,10 @@
         <w:tblLook w:val="0000" w:firstRow="0" w:lastRow="0" w:firstColumn="0" w:lastColumn="0" w:noHBand="0" w:noVBand="0"/>
       </w:tblPr>
       <w:tblGrid>
-        <w:gridCol w:w="1219"/>
+        <w:gridCol w:w="1310"/>
         <w:gridCol w:w="950"/>
-        <w:gridCol w:w="5182"/>
-        <w:gridCol w:w="2169"/>
+        <w:gridCol w:w="5578"/>
+        <w:gridCol w:w="1738"/>
       </w:tblGrid>
       <w:tr>
         <w:trPr>
@@ -1225,6 +1225,9 @@
               <w:ind w:left="0"/>
               <w:jc w:val="left"/>
             </w:pPr>
+            <w:r>
+              <w:t>12/15/2014</w:t>
+            </w:r>
           </w:p>
         </w:tc>
         <w:tc>
@@ -1237,6 +1240,9 @@
               <w:ind w:left="0"/>
               <w:jc w:val="left"/>
             </w:pPr>
+            <w:r>
+              <w:t>2.0</w:t>
+            </w:r>
           </w:p>
         </w:tc>
         <w:tc>
@@ -1249,6 +1255,22 @@
               <w:ind w:left="0"/>
               <w:jc w:val="left"/>
             </w:pPr>
+            <w:r>
+              <w:t xml:space="preserve">Updated per SCR 14010 to increase column size of </w:t>
+            </w:r>
+            <w:proofErr w:type="spellStart"/>
+            <w:r>
+              <w:t>ti</w:t>
+            </w:r>
+            <w:r>
+              <w:t>me_code</w:t>
+            </w:r>
+            <w:proofErr w:type="spellEnd"/>
+            <w:r>
+              <w:t xml:space="preserve"> attribute in ETS Tables to 30.</w:t>
+            </w:r>
+            <w:bookmarkStart w:id="1" w:name="_GoBack"/>
+            <w:bookmarkEnd w:id="1"/>
           </w:p>
         </w:tc>
         <w:tc>
@@ -1261,6 +1283,9 @@
               <w:ind w:left="0"/>
               <w:jc w:val="left"/>
             </w:pPr>
+            <w:r>
+              <w:t>Susmitha Palacherla</w:t>
+            </w:r>
           </w:p>
         </w:tc>
       </w:tr>
@@ -1529,11 +1554,11 @@
         <w:adjustRightInd w:val="0"/>
         <w:spacing w:after="0" w:line="240" w:lineRule="auto"/>
       </w:pPr>
-      <w:bookmarkStart w:id="1" w:name="_Toc434743870"/>
+      <w:bookmarkStart w:id="2" w:name="_Toc434743870"/>
       <w:r>
         <w:br w:type="page"/>
       </w:r>
-      <w:bookmarkEnd w:id="1"/>
+      <w:bookmarkEnd w:id="2"/>
     </w:p>
     <w:sdt>
       <w:sdtPr>
@@ -2953,8 +2978,6 @@
             <w:fldChar w:fldCharType="end"/>
           </w:r>
         </w:p>
-        <w:bookmarkStart w:id="2" w:name="_GoBack" w:displacedByCustomXml="next"/>
-        <w:bookmarkEnd w:id="2" w:displacedByCustomXml="next"/>
       </w:sdtContent>
     </w:sdt>
     <w:p>
@@ -13108,10 +13131,10 @@
           <w:noProof/>
         </w:rPr>
         <w:drawing>
-          <wp:inline distT="0" distB="0" distL="0" distR="0" wp14:anchorId="5D90CB99" wp14:editId="4B0C9F34">
-            <wp:extent cx="5943600" cy="5027295"/>
-            <wp:effectExtent l="0" t="0" r="0" b="1905"/>
-            <wp:docPr id="40" name="Picture 40"/>
+          <wp:inline distT="0" distB="0" distL="0" distR="0" wp14:anchorId="4D28F9A4" wp14:editId="546C74BD">
+            <wp:extent cx="5943600" cy="5748655"/>
+            <wp:effectExtent l="0" t="0" r="0" b="4445"/>
+            <wp:docPr id="20" name="Picture 20"/>
             <wp:cNvGraphicFramePr>
               <a:graphicFrameLocks xmlns:a="http://schemas.openxmlformats.org/drawingml/2006/main" noChangeAspect="1"/>
             </wp:cNvGraphicFramePr>
@@ -13131,7 +13154,7 @@
                   <pic:spPr>
                     <a:xfrm>
                       <a:off x="0" y="0"/>
-                      <a:ext cx="5943600" cy="5027295"/>
+                      <a:ext cx="5943600" cy="5748655"/>
                     </a:xfrm>
                     <a:prstGeom prst="rect">
                       <a:avLst/>
@@ -18179,7 +18202,7 @@
         <w:noProof/>
         <w:sz w:val="18"/>
       </w:rPr>
-      <w:t>11/19/14</w:t>
+      <w:t>12/15/14</w:t>
     </w:r>
     <w:r>
       <w:rPr>
@@ -18263,7 +18286,7 @@
         <w:noProof/>
         <w:sz w:val="18"/>
       </w:rPr>
-      <w:t>9</w:t>
+      <w:t>2</w:t>
     </w:r>
     <w:r>
       <w:rPr>
@@ -22131,7 +22154,7 @@
 </file>
 
 <file path=customXml/itemProps1.xml><?xml version="1.0" encoding="utf-8"?>
-<ds:datastoreItem xmlns:ds="http://schemas.openxmlformats.org/officeDocument/2006/customXml" ds:itemID="{2225AB90-504C-41F2-B6FB-33126AE42E00}">
+<ds:datastoreItem xmlns:ds="http://schemas.openxmlformats.org/officeDocument/2006/customXml" ds:itemID="{ED8FDA51-A29E-4ED1-93C3-67E3363FEA24}">
   <ds:schemaRefs>
     <ds:schemaRef ds:uri="http://schemas.openxmlformats.org/officeDocument/2006/bibliography"/>
   </ds:schemaRefs>

</xml_diff>

<commit_message>
[VM:Susmitha.palacherla@5/4/2015 10:13:26 AM] Internal version 4.0 Updates for SCR 14803.
git-tfs-id: [https://tfs.omnicloud.local/tfs/cco%20program/]$/eCoaching_V2;C14063
</commit_message>
<xml_diff>
--- a/Design/CCO_eCoaching_ETS_ETL_DD.docx
+++ b/Design/CCO_eCoaching_ETS_ETL_DD.docx
@@ -342,7 +342,7 @@
               <w:rPr>
                 <w:rFonts w:ascii="Times New Roman (PCL6)" w:hAnsi="Times New Roman (PCL6)"/>
               </w:rPr>
-              <w:t>01/12/2015</w:t>
+              <w:t>05/01/2015</w:t>
             </w:r>
           </w:p>
         </w:tc>
@@ -383,7 +383,7 @@
               </w:rPr>
             </w:pPr>
             <w:r>
-              <w:t>Incorporate load process for Outstanding Action (Compliance) reports per SCR 14031.</w:t>
+              <w:t>SMTP server change. SCR 14803.</w:t>
             </w:r>
           </w:p>
         </w:tc>
@@ -643,7 +643,6 @@
         <w:rPr>
           <w:rFonts w:ascii="Times New Roman (PCL6)" w:hAnsi="Times New Roman (PCL6)"/>
         </w:rPr>
-        <w:lastRenderedPageBreak/>
         <w:t xml:space="preserve">Department, Location: </w:t>
       </w:r>
       <w:r>
@@ -1359,6 +1358,9 @@
               <w:ind w:left="0"/>
               <w:jc w:val="left"/>
             </w:pPr>
+            <w:r>
+              <w:t>05/01/2015</w:t>
+            </w:r>
           </w:p>
         </w:tc>
         <w:tc>
@@ -1371,6 +1373,9 @@
               <w:ind w:left="0"/>
               <w:jc w:val="left"/>
             </w:pPr>
+            <w:r>
+              <w:t>4.0</w:t>
+            </w:r>
           </w:p>
         </w:tc>
         <w:tc>
@@ -1383,6 +1388,9 @@
               <w:ind w:left="0"/>
               <w:jc w:val="left"/>
             </w:pPr>
+            <w:r>
+              <w:t>SMTP server name change. SCR 14803.</w:t>
+            </w:r>
           </w:p>
         </w:tc>
         <w:tc>
@@ -1395,6 +1403,9 @@
               <w:ind w:left="0"/>
               <w:jc w:val="left"/>
             </w:pPr>
+            <w:r>
+              <w:t>Susmitha Palacherla</w:t>
+            </w:r>
           </w:p>
         </w:tc>
       </w:tr>
@@ -3213,15 +3224,7 @@
         <w:ind w:left="576"/>
       </w:pPr>
       <w:r>
-        <w:t xml:space="preserve">These reports will be loaded into the </w:t>
-      </w:r>
-      <w:proofErr w:type="spellStart"/>
-      <w:r>
-        <w:t>eCoaching</w:t>
-      </w:r>
-      <w:proofErr w:type="spellEnd"/>
-      <w:r>
-        <w:t xml:space="preserve"> application so </w:t>
+        <w:t xml:space="preserve">These reports will be loaded into the eCoaching application so </w:t>
       </w:r>
       <w:r>
         <w:t xml:space="preserve">users can be coached and the Coaching documented in </w:t>
@@ -3754,23 +3757,7 @@
           <w:rFonts w:asciiTheme="minorHAnsi" w:hAnsiTheme="minorHAnsi" w:cs="Segoe UI"/>
           <w:color w:val="000000" w:themeColor="text1"/>
         </w:rPr>
-        <w:t xml:space="preserve"> into the </w:t>
-      </w:r>
-      <w:proofErr w:type="spellStart"/>
-      <w:r>
-        <w:rPr>
-          <w:rFonts w:asciiTheme="minorHAnsi" w:hAnsiTheme="minorHAnsi" w:cs="Segoe UI"/>
-          <w:color w:val="000000" w:themeColor="text1"/>
-        </w:rPr>
-        <w:t>eCoaching</w:t>
-      </w:r>
-      <w:proofErr w:type="spellEnd"/>
-      <w:r>
-        <w:rPr>
-          <w:rFonts w:asciiTheme="minorHAnsi" w:hAnsiTheme="minorHAnsi" w:cs="Segoe UI"/>
-          <w:color w:val="000000" w:themeColor="text1"/>
-        </w:rPr>
-        <w:t xml:space="preserve"> database. Once the reports are loaded into the database the logs are tracked </w:t>
+        <w:t xml:space="preserve"> into the eCoaching database. Once the reports are loaded into the database the logs are tracked </w:t>
       </w:r>
       <w:r>
         <w:rPr>
@@ -3829,8 +3816,6 @@
           <w:szCs w:val="20"/>
         </w:rPr>
       </w:pPr>
-      <w:bookmarkStart w:id="5" w:name="_GoBack"/>
-      <w:bookmarkEnd w:id="5"/>
     </w:p>
     <w:p>
       <w:pPr>
@@ -3857,7 +3842,7 @@
           <w:szCs w:val="22"/>
         </w:rPr>
       </w:pPr>
-      <w:bookmarkStart w:id="6" w:name="_Toc408840508"/>
+      <w:bookmarkStart w:id="5" w:name="_Toc408840508"/>
       <w:r>
         <w:rPr>
           <w:rFonts w:ascii="Calibri" w:hAnsi="Calibri" w:cs="Times New Roman"/>
@@ -3867,7 +3852,7 @@
         </w:rPr>
         <w:t>Source Files</w:t>
       </w:r>
-      <w:bookmarkEnd w:id="6"/>
+      <w:bookmarkEnd w:id="5"/>
     </w:p>
     <w:p>
       <w:pPr>
@@ -7290,7 +7275,7 @@
           <w:szCs w:val="22"/>
         </w:rPr>
       </w:pPr>
-      <w:bookmarkStart w:id="7" w:name="_Toc408840509"/>
+      <w:bookmarkStart w:id="6" w:name="_Toc408840509"/>
       <w:r>
         <w:rPr>
           <w:rFonts w:ascii="Calibri" w:hAnsi="Calibri" w:cs="Times New Roman"/>
@@ -7301,7 +7286,7 @@
         <w:lastRenderedPageBreak/>
         <w:t>Module List</w:t>
       </w:r>
-      <w:bookmarkEnd w:id="7"/>
+      <w:bookmarkEnd w:id="6"/>
     </w:p>
     <w:p>
       <w:pPr>
@@ -7459,7 +7444,7 @@
           <w:szCs w:val="22"/>
         </w:rPr>
       </w:pPr>
-      <w:bookmarkStart w:id="8" w:name="_Toc408840510"/>
+      <w:bookmarkStart w:id="7" w:name="_Toc408840510"/>
       <w:r>
         <w:rPr>
           <w:rFonts w:ascii="Calibri" w:hAnsi="Calibri" w:cs="Times New Roman"/>
@@ -7469,23 +7454,23 @@
         </w:rPr>
         <w:t>Software and Hardware Interfaces</w:t>
       </w:r>
+      <w:bookmarkEnd w:id="7"/>
+    </w:p>
+    <w:p>
+      <w:pPr>
+        <w:pStyle w:val="Heading3"/>
+        <w:rPr>
+          <w:color w:val="auto"/>
+        </w:rPr>
+      </w:pPr>
+      <w:bookmarkStart w:id="8" w:name="_Toc408840511"/>
+      <w:r>
+        <w:rPr>
+          <w:color w:val="auto"/>
+        </w:rPr>
+        <w:t>Software</w:t>
+      </w:r>
       <w:bookmarkEnd w:id="8"/>
-    </w:p>
-    <w:p>
-      <w:pPr>
-        <w:pStyle w:val="Heading3"/>
-        <w:rPr>
-          <w:color w:val="auto"/>
-        </w:rPr>
-      </w:pPr>
-      <w:bookmarkStart w:id="9" w:name="_Toc408840511"/>
-      <w:r>
-        <w:rPr>
-          <w:color w:val="auto"/>
-        </w:rPr>
-        <w:t>Software</w:t>
-      </w:r>
-      <w:bookmarkEnd w:id="9"/>
     </w:p>
     <w:p>
       <w:pPr>
@@ -7538,14 +7523,14 @@
           <w:color w:val="auto"/>
         </w:rPr>
       </w:pPr>
-      <w:bookmarkStart w:id="10" w:name="_Toc408840512"/>
+      <w:bookmarkStart w:id="9" w:name="_Toc408840512"/>
       <w:r>
         <w:rPr>
           <w:color w:val="auto"/>
         </w:rPr>
         <w:t>Hardware</w:t>
       </w:r>
-      <w:bookmarkEnd w:id="10"/>
+      <w:bookmarkEnd w:id="9"/>
     </w:p>
     <w:p>
       <w:pPr>
@@ -7714,7 +7699,7 @@
           <w:szCs w:val="22"/>
         </w:rPr>
       </w:pPr>
-      <w:bookmarkStart w:id="11" w:name="_Toc408840513"/>
+      <w:bookmarkStart w:id="10" w:name="_Toc408840513"/>
       <w:r>
         <w:rPr>
           <w:rFonts w:ascii="Calibri" w:hAnsi="Calibri" w:cs="Times New Roman"/>
@@ -7724,7 +7709,7 @@
         </w:rPr>
         <w:t>Users</w:t>
       </w:r>
-      <w:bookmarkEnd w:id="11"/>
+      <w:bookmarkEnd w:id="10"/>
       <w:r>
         <w:rPr>
           <w:rFonts w:ascii="Calibri" w:hAnsi="Calibri" w:cs="Times New Roman"/>
@@ -8010,14 +7995,14 @@
           <w:color w:val="auto"/>
         </w:rPr>
       </w:pPr>
-      <w:bookmarkStart w:id="12" w:name="_Toc408840514"/>
+      <w:bookmarkStart w:id="11" w:name="_Toc408840514"/>
       <w:r>
         <w:rPr>
           <w:color w:val="auto"/>
         </w:rPr>
         <w:t>Details</w:t>
       </w:r>
-      <w:bookmarkEnd w:id="12"/>
+      <w:bookmarkEnd w:id="11"/>
     </w:p>
     <w:p>
       <w:pPr>
@@ -8062,20 +8047,20 @@
           <w:vanish/>
         </w:rPr>
       </w:pPr>
-      <w:bookmarkStart w:id="13" w:name="_Toc387654370"/>
-      <w:bookmarkStart w:id="14" w:name="_Toc387758815"/>
-      <w:bookmarkStart w:id="15" w:name="_Toc387821326"/>
-      <w:bookmarkStart w:id="16" w:name="_Toc387821375"/>
-      <w:bookmarkStart w:id="17" w:name="_Toc403988963"/>
-      <w:bookmarkStart w:id="18" w:name="_Toc404161682"/>
-      <w:bookmarkStart w:id="19" w:name="_Toc408840515"/>
+      <w:bookmarkStart w:id="12" w:name="_Toc387654370"/>
+      <w:bookmarkStart w:id="13" w:name="_Toc387758815"/>
+      <w:bookmarkStart w:id="14" w:name="_Toc387821326"/>
+      <w:bookmarkStart w:id="15" w:name="_Toc387821375"/>
+      <w:bookmarkStart w:id="16" w:name="_Toc403988963"/>
+      <w:bookmarkStart w:id="17" w:name="_Toc404161682"/>
+      <w:bookmarkStart w:id="18" w:name="_Toc408840515"/>
+      <w:bookmarkEnd w:id="12"/>
       <w:bookmarkEnd w:id="13"/>
       <w:bookmarkEnd w:id="14"/>
       <w:bookmarkEnd w:id="15"/>
       <w:bookmarkEnd w:id="16"/>
       <w:bookmarkEnd w:id="17"/>
       <w:bookmarkEnd w:id="18"/>
-      <w:bookmarkEnd w:id="19"/>
     </w:p>
     <w:p>
       <w:pPr>
@@ -8096,20 +8081,20 @@
           <w:vanish/>
         </w:rPr>
       </w:pPr>
-      <w:bookmarkStart w:id="20" w:name="_Toc387654371"/>
-      <w:bookmarkStart w:id="21" w:name="_Toc387758816"/>
-      <w:bookmarkStart w:id="22" w:name="_Toc387821327"/>
-      <w:bookmarkStart w:id="23" w:name="_Toc387821376"/>
-      <w:bookmarkStart w:id="24" w:name="_Toc403988964"/>
-      <w:bookmarkStart w:id="25" w:name="_Toc404161683"/>
-      <w:bookmarkStart w:id="26" w:name="_Toc408840516"/>
+      <w:bookmarkStart w:id="19" w:name="_Toc387654371"/>
+      <w:bookmarkStart w:id="20" w:name="_Toc387758816"/>
+      <w:bookmarkStart w:id="21" w:name="_Toc387821327"/>
+      <w:bookmarkStart w:id="22" w:name="_Toc387821376"/>
+      <w:bookmarkStart w:id="23" w:name="_Toc403988964"/>
+      <w:bookmarkStart w:id="24" w:name="_Toc404161683"/>
+      <w:bookmarkStart w:id="25" w:name="_Toc408840516"/>
+      <w:bookmarkEnd w:id="19"/>
       <w:bookmarkEnd w:id="20"/>
       <w:bookmarkEnd w:id="21"/>
       <w:bookmarkEnd w:id="22"/>
       <w:bookmarkEnd w:id="23"/>
       <w:bookmarkEnd w:id="24"/>
       <w:bookmarkEnd w:id="25"/>
-      <w:bookmarkEnd w:id="26"/>
     </w:p>
     <w:p>
       <w:pPr>
@@ -8125,7 +8110,7 @@
           <w:szCs w:val="22"/>
         </w:rPr>
       </w:pPr>
-      <w:bookmarkStart w:id="27" w:name="_Toc408840517"/>
+      <w:bookmarkStart w:id="26" w:name="_Toc408840517"/>
       <w:r>
         <w:rPr>
           <w:rFonts w:ascii="Calibri" w:hAnsi="Calibri" w:cs="Times New Roman"/>
@@ -8135,7 +8120,7 @@
         </w:rPr>
         <w:t>Source Files</w:t>
       </w:r>
-      <w:bookmarkEnd w:id="27"/>
+      <w:bookmarkEnd w:id="26"/>
     </w:p>
     <w:p>
       <w:pPr>
@@ -8440,7 +8425,7 @@
           <w:szCs w:val="22"/>
         </w:rPr>
       </w:pPr>
-      <w:bookmarkStart w:id="28" w:name="_Toc408840518"/>
+      <w:bookmarkStart w:id="27" w:name="_Toc408840518"/>
       <w:r>
         <w:rPr>
           <w:rFonts w:ascii="Calibri" w:hAnsi="Calibri" w:cs="Times New Roman"/>
@@ -8450,7 +8435,7 @@
         </w:rPr>
         <w:t>Module Details</w:t>
       </w:r>
-      <w:bookmarkEnd w:id="28"/>
+      <w:bookmarkEnd w:id="27"/>
     </w:p>
     <w:p>
       <w:pPr>
@@ -8464,7 +8449,7 @@
           <w:color w:val="auto"/>
         </w:rPr>
       </w:pPr>
-      <w:bookmarkStart w:id="29" w:name="_Toc408840519"/>
+      <w:bookmarkStart w:id="28" w:name="_Toc408840519"/>
       <w:r>
         <w:rPr>
           <w:rFonts w:ascii="Calibri" w:hAnsi="Calibri" w:cs="Times New Roman"/>
@@ -8472,7 +8457,7 @@
         </w:rPr>
         <w:t>SQL agent job</w:t>
       </w:r>
-      <w:bookmarkEnd w:id="29"/>
+      <w:bookmarkEnd w:id="28"/>
     </w:p>
     <w:p>
       <w:pPr>
@@ -8693,7 +8678,7 @@
           <w:color w:val="auto"/>
         </w:rPr>
       </w:pPr>
-      <w:bookmarkStart w:id="30" w:name="_Toc408840520"/>
+      <w:bookmarkStart w:id="29" w:name="_Toc408840520"/>
       <w:r>
         <w:rPr>
           <w:rFonts w:ascii="Calibri" w:hAnsi="Calibri" w:cs="Times New Roman"/>
@@ -8701,7 +8686,7 @@
         </w:rPr>
         <w:t>SSIS Package</w:t>
       </w:r>
-      <w:bookmarkEnd w:id="30"/>
+      <w:bookmarkEnd w:id="29"/>
     </w:p>
     <w:p>
       <w:pPr>
@@ -10860,7 +10845,6 @@
         </w:rPr>
         <w:t xml:space="preserve"> </w:t>
       </w:r>
-      <w:proofErr w:type="spellStart"/>
       <w:r>
         <w:rPr>
           <w:rFonts w:asciiTheme="minorHAnsi" w:hAnsiTheme="minorHAnsi" w:cs="Arial"/>
@@ -10873,7 +10857,6 @@
         </w:rPr>
         <w:t>Coaching</w:t>
       </w:r>
-      <w:proofErr w:type="spellEnd"/>
     </w:p>
     <w:p>
       <w:pPr>
@@ -11515,6 +11498,234 @@
     </w:p>
     <w:p>
       <w:pPr>
+        <w:widowControl w:val="0"/>
+        <w:autoSpaceDE w:val="0"/>
+        <w:autoSpaceDN w:val="0"/>
+        <w:adjustRightInd w:val="0"/>
+        <w:spacing w:after="0" w:line="240" w:lineRule="auto"/>
+        <w:rPr>
+          <w:rFonts w:asciiTheme="minorHAnsi" w:hAnsiTheme="minorHAnsi" w:cs="Arial"/>
+        </w:rPr>
+      </w:pPr>
+    </w:p>
+    <w:p>
+      <w:pPr>
+        <w:widowControl w:val="0"/>
+        <w:autoSpaceDE w:val="0"/>
+        <w:autoSpaceDN w:val="0"/>
+        <w:adjustRightInd w:val="0"/>
+        <w:spacing w:after="0" w:line="240" w:lineRule="auto"/>
+        <w:rPr>
+          <w:rFonts w:asciiTheme="minorHAnsi" w:hAnsiTheme="minorHAnsi" w:cs="Arial"/>
+        </w:rPr>
+      </w:pPr>
+    </w:p>
+    <w:p>
+      <w:pPr>
+        <w:widowControl w:val="0"/>
+        <w:autoSpaceDE w:val="0"/>
+        <w:autoSpaceDN w:val="0"/>
+        <w:adjustRightInd w:val="0"/>
+        <w:spacing w:after="0" w:line="240" w:lineRule="auto"/>
+        <w:rPr>
+          <w:rFonts w:asciiTheme="minorHAnsi" w:hAnsiTheme="minorHAnsi" w:cs="Arial"/>
+        </w:rPr>
+      </w:pPr>
+    </w:p>
+    <w:p>
+      <w:pPr>
+        <w:widowControl w:val="0"/>
+        <w:autoSpaceDE w:val="0"/>
+        <w:autoSpaceDN w:val="0"/>
+        <w:adjustRightInd w:val="0"/>
+        <w:spacing w:after="0" w:line="240" w:lineRule="auto"/>
+        <w:rPr>
+          <w:rFonts w:asciiTheme="minorHAnsi" w:hAnsiTheme="minorHAnsi" w:cs="Arial"/>
+        </w:rPr>
+      </w:pPr>
+    </w:p>
+    <w:p>
+      <w:pPr>
+        <w:widowControl w:val="0"/>
+        <w:autoSpaceDE w:val="0"/>
+        <w:autoSpaceDN w:val="0"/>
+        <w:adjustRightInd w:val="0"/>
+        <w:spacing w:after="0" w:line="240" w:lineRule="auto"/>
+        <w:rPr>
+          <w:rFonts w:asciiTheme="minorHAnsi" w:hAnsiTheme="minorHAnsi" w:cs="Arial"/>
+        </w:rPr>
+      </w:pPr>
+    </w:p>
+    <w:p>
+      <w:pPr>
+        <w:widowControl w:val="0"/>
+        <w:autoSpaceDE w:val="0"/>
+        <w:autoSpaceDN w:val="0"/>
+        <w:adjustRightInd w:val="0"/>
+        <w:spacing w:after="0" w:line="240" w:lineRule="auto"/>
+        <w:rPr>
+          <w:rFonts w:asciiTheme="minorHAnsi" w:hAnsiTheme="minorHAnsi" w:cs="Arial"/>
+        </w:rPr>
+      </w:pPr>
+    </w:p>
+    <w:p>
+      <w:pPr>
+        <w:widowControl w:val="0"/>
+        <w:autoSpaceDE w:val="0"/>
+        <w:autoSpaceDN w:val="0"/>
+        <w:adjustRightInd w:val="0"/>
+        <w:spacing w:after="0" w:line="240" w:lineRule="auto"/>
+        <w:rPr>
+          <w:rFonts w:asciiTheme="minorHAnsi" w:hAnsiTheme="minorHAnsi" w:cs="Arial"/>
+        </w:rPr>
+      </w:pPr>
+    </w:p>
+    <w:p>
+      <w:pPr>
+        <w:widowControl w:val="0"/>
+        <w:autoSpaceDE w:val="0"/>
+        <w:autoSpaceDN w:val="0"/>
+        <w:adjustRightInd w:val="0"/>
+        <w:spacing w:after="0" w:line="240" w:lineRule="auto"/>
+        <w:rPr>
+          <w:rFonts w:asciiTheme="minorHAnsi" w:hAnsiTheme="minorHAnsi" w:cs="Arial"/>
+        </w:rPr>
+      </w:pPr>
+    </w:p>
+    <w:p>
+      <w:pPr>
+        <w:widowControl w:val="0"/>
+        <w:autoSpaceDE w:val="0"/>
+        <w:autoSpaceDN w:val="0"/>
+        <w:adjustRightInd w:val="0"/>
+        <w:spacing w:after="0" w:line="240" w:lineRule="auto"/>
+        <w:rPr>
+          <w:rFonts w:asciiTheme="minorHAnsi" w:hAnsiTheme="minorHAnsi" w:cs="Arial"/>
+        </w:rPr>
+      </w:pPr>
+    </w:p>
+    <w:p>
+      <w:pPr>
+        <w:widowControl w:val="0"/>
+        <w:autoSpaceDE w:val="0"/>
+        <w:autoSpaceDN w:val="0"/>
+        <w:adjustRightInd w:val="0"/>
+        <w:spacing w:after="0" w:line="240" w:lineRule="auto"/>
+        <w:rPr>
+          <w:rFonts w:asciiTheme="minorHAnsi" w:hAnsiTheme="minorHAnsi" w:cs="Arial"/>
+        </w:rPr>
+      </w:pPr>
+    </w:p>
+    <w:p>
+      <w:pPr>
+        <w:widowControl w:val="0"/>
+        <w:autoSpaceDE w:val="0"/>
+        <w:autoSpaceDN w:val="0"/>
+        <w:adjustRightInd w:val="0"/>
+        <w:spacing w:after="0" w:line="240" w:lineRule="auto"/>
+        <w:rPr>
+          <w:rFonts w:asciiTheme="minorHAnsi" w:hAnsiTheme="minorHAnsi" w:cs="Arial"/>
+        </w:rPr>
+      </w:pPr>
+    </w:p>
+    <w:p>
+      <w:pPr>
+        <w:widowControl w:val="0"/>
+        <w:autoSpaceDE w:val="0"/>
+        <w:autoSpaceDN w:val="0"/>
+        <w:adjustRightInd w:val="0"/>
+        <w:spacing w:after="0" w:line="240" w:lineRule="auto"/>
+        <w:rPr>
+          <w:rFonts w:asciiTheme="minorHAnsi" w:hAnsiTheme="minorHAnsi" w:cs="Arial"/>
+        </w:rPr>
+      </w:pPr>
+    </w:p>
+    <w:p>
+      <w:pPr>
+        <w:widowControl w:val="0"/>
+        <w:autoSpaceDE w:val="0"/>
+        <w:autoSpaceDN w:val="0"/>
+        <w:adjustRightInd w:val="0"/>
+        <w:spacing w:after="0" w:line="240" w:lineRule="auto"/>
+        <w:rPr>
+          <w:rFonts w:asciiTheme="minorHAnsi" w:hAnsiTheme="minorHAnsi" w:cs="Arial"/>
+        </w:rPr>
+      </w:pPr>
+    </w:p>
+    <w:p>
+      <w:pPr>
+        <w:widowControl w:val="0"/>
+        <w:autoSpaceDE w:val="0"/>
+        <w:autoSpaceDN w:val="0"/>
+        <w:adjustRightInd w:val="0"/>
+        <w:spacing w:after="0" w:line="240" w:lineRule="auto"/>
+        <w:rPr>
+          <w:rFonts w:asciiTheme="minorHAnsi" w:hAnsiTheme="minorHAnsi" w:cs="Arial"/>
+        </w:rPr>
+      </w:pPr>
+    </w:p>
+    <w:p>
+      <w:pPr>
+        <w:widowControl w:val="0"/>
+        <w:autoSpaceDE w:val="0"/>
+        <w:autoSpaceDN w:val="0"/>
+        <w:adjustRightInd w:val="0"/>
+        <w:spacing w:after="0" w:line="240" w:lineRule="auto"/>
+        <w:rPr>
+          <w:rFonts w:asciiTheme="minorHAnsi" w:hAnsiTheme="minorHAnsi" w:cs="Arial"/>
+        </w:rPr>
+      </w:pPr>
+    </w:p>
+    <w:p>
+      <w:pPr>
+        <w:widowControl w:val="0"/>
+        <w:autoSpaceDE w:val="0"/>
+        <w:autoSpaceDN w:val="0"/>
+        <w:adjustRightInd w:val="0"/>
+        <w:spacing w:after="0" w:line="240" w:lineRule="auto"/>
+        <w:rPr>
+          <w:rFonts w:asciiTheme="minorHAnsi" w:hAnsiTheme="minorHAnsi" w:cs="Arial"/>
+        </w:rPr>
+      </w:pPr>
+    </w:p>
+    <w:p>
+      <w:pPr>
+        <w:widowControl w:val="0"/>
+        <w:autoSpaceDE w:val="0"/>
+        <w:autoSpaceDN w:val="0"/>
+        <w:adjustRightInd w:val="0"/>
+        <w:spacing w:after="0" w:line="240" w:lineRule="auto"/>
+        <w:rPr>
+          <w:rFonts w:asciiTheme="minorHAnsi" w:hAnsiTheme="minorHAnsi" w:cs="Arial"/>
+        </w:rPr>
+      </w:pPr>
+    </w:p>
+    <w:p>
+      <w:pPr>
+        <w:widowControl w:val="0"/>
+        <w:autoSpaceDE w:val="0"/>
+        <w:autoSpaceDN w:val="0"/>
+        <w:adjustRightInd w:val="0"/>
+        <w:spacing w:after="0" w:line="240" w:lineRule="auto"/>
+        <w:rPr>
+          <w:rFonts w:asciiTheme="minorHAnsi" w:hAnsiTheme="minorHAnsi" w:cs="Arial"/>
+        </w:rPr>
+      </w:pPr>
+    </w:p>
+    <w:p>
+      <w:pPr>
+        <w:widowControl w:val="0"/>
+        <w:autoSpaceDE w:val="0"/>
+        <w:autoSpaceDN w:val="0"/>
+        <w:adjustRightInd w:val="0"/>
+        <w:spacing w:after="0" w:line="240" w:lineRule="auto"/>
+        <w:rPr>
+          <w:rFonts w:asciiTheme="minorHAnsi" w:hAnsiTheme="minorHAnsi" w:cs="Arial"/>
+        </w:rPr>
+      </w:pPr>
+    </w:p>
+    <w:p>
+      <w:pPr>
         <w:pStyle w:val="ListParagraph"/>
         <w:widowControl w:val="0"/>
         <w:numPr>
@@ -11533,26 +11744,32 @@
         <w:rPr>
           <w:rFonts w:asciiTheme="minorHAnsi" w:hAnsiTheme="minorHAnsi" w:cs="Arial"/>
         </w:rPr>
+        <w:lastRenderedPageBreak/>
         <w:t>SMTP Connection Manager</w:t>
       </w:r>
     </w:p>
     <w:p>
-      <w:pPr>
-        <w:rPr>
+      <w:r>
+        <w:t>The following SMTP servers can be used.</w:t>
+      </w:r>
+    </w:p>
+    <w:p>
+      <w:r>
+        <w:t>HQ100-SMTP01, HQ100-SMTP01 or smtpout.gdit.com</w:t>
+      </w:r>
+      <w:bookmarkStart w:id="30" w:name="_GoBack"/>
+      <w:bookmarkEnd w:id="30"/>
+    </w:p>
+    <w:p>
+      <w:pPr>
+        <w:widowControl w:val="0"/>
+        <w:autoSpaceDE w:val="0"/>
+        <w:autoSpaceDN w:val="0"/>
+        <w:adjustRightInd w:val="0"/>
+        <w:spacing w:after="0" w:line="240" w:lineRule="auto"/>
+        <w:rPr>
+          <w:rFonts w:ascii="Arial" w:hAnsi="Arial" w:cs="Arial"/>
           <w:b/>
-        </w:rPr>
-      </w:pPr>
-    </w:p>
-    <w:p>
-      <w:pPr>
-        <w:widowControl w:val="0"/>
-        <w:autoSpaceDE w:val="0"/>
-        <w:autoSpaceDN w:val="0"/>
-        <w:adjustRightInd w:val="0"/>
-        <w:spacing w:after="0" w:line="240" w:lineRule="auto"/>
-        <w:rPr>
-          <w:rFonts w:ascii="Arial" w:hAnsi="Arial" w:cs="Arial"/>
-          <w:b/>
           <w:sz w:val="24"/>
           <w:szCs w:val="24"/>
         </w:rPr>
@@ -11561,12 +11778,11 @@
         <w:rPr>
           <w:noProof/>
         </w:rPr>
-        <w:lastRenderedPageBreak/>
         <w:drawing>
-          <wp:inline distT="0" distB="0" distL="0" distR="0" wp14:anchorId="1EC1FC5A" wp14:editId="12FABF05">
-            <wp:extent cx="5153025" cy="3467100"/>
-            <wp:effectExtent l="0" t="0" r="9525" b="0"/>
-            <wp:docPr id="18" name="Picture 18"/>
+          <wp:inline distT="0" distB="0" distL="0" distR="0" wp14:anchorId="7E4797FA" wp14:editId="1B9E4AFB">
+            <wp:extent cx="5381625" cy="3590925"/>
+            <wp:effectExtent l="0" t="0" r="9525" b="9525"/>
+            <wp:docPr id="5" name="Picture 5"/>
             <wp:cNvGraphicFramePr>
               <a:graphicFrameLocks xmlns:a="http://schemas.openxmlformats.org/drawingml/2006/main" noChangeAspect="1"/>
             </wp:cNvGraphicFramePr>
@@ -11586,7 +11802,7 @@
                   <pic:spPr>
                     <a:xfrm>
                       <a:off x="0" y="0"/>
-                      <a:ext cx="5153025" cy="3467100"/>
+                      <a:ext cx="5381625" cy="3590925"/>
                     </a:xfrm>
                     <a:prstGeom prst="rect">
                       <a:avLst/>
@@ -11963,7 +12179,6 @@
           <w:rFonts w:asciiTheme="minorHAnsi" w:hAnsiTheme="minorHAnsi" w:cs="Arial"/>
           <w:b/>
         </w:rPr>
-        <w:lastRenderedPageBreak/>
         <w:t>Package Content</w:t>
       </w:r>
     </w:p>
@@ -12204,7 +12419,6 @@
         </w:numPr>
       </w:pPr>
       <w:r>
-        <w:lastRenderedPageBreak/>
         <w:t>SQL task – Load Coaching Log</w:t>
       </w:r>
     </w:p>
@@ -19134,7 +19348,7 @@
         <w:noProof/>
         <w:sz w:val="18"/>
       </w:rPr>
-      <w:t>1/12/15</w:t>
+      <w:t>5/1/15</w:t>
     </w:r>
     <w:r>
       <w:rPr>
@@ -19218,7 +19432,7 @@
         <w:noProof/>
         <w:sz w:val="18"/>
       </w:rPr>
-      <w:t>36</w:t>
+      <w:t>13</w:t>
     </w:r>
     <w:r>
       <w:rPr>
@@ -23318,7 +23532,7 @@
 </file>
 
 <file path=customXml/itemProps1.xml><?xml version="1.0" encoding="utf-8"?>
-<ds:datastoreItem xmlns:ds="http://schemas.openxmlformats.org/officeDocument/2006/customXml" ds:itemID="{C78C75B0-7CC7-4B1C-A3C2-C2C42CD0AD8E}">
+<ds:datastoreItem xmlns:ds="http://schemas.openxmlformats.org/officeDocument/2006/customXml" ds:itemID="{6D61BED4-F18E-48C0-A1B1-719EC17300CC}">
   <ds:schemaRefs>
     <ds:schemaRef ds:uri="http://schemas.openxmlformats.org/officeDocument/2006/bibliography"/>
   </ds:schemaRefs>

</xml_diff>